<commit_message>
Final version for Checkpoint 1 Improvement
</commit_message>
<xml_diff>
--- a/Checkpoints Outline/Checkpoint 1 - G16.docx
+++ b/Checkpoints Outline/Checkpoint 1 - G16.docx
@@ -451,7 +451,7 @@
                 <w:szCs w:val="28"/>
                 <w:lang w:val="en-US"/>
               </w:rPr>
-              <w:t>02</w:t>
+              <w:t>06</w:t>
             </w:r>
           </w:p>
         </w:tc>
@@ -660,7 +660,50 @@
           <w:szCs w:val="22"/>
           <w:lang w:val="en-US"/>
         </w:rPr>
-        <w:t>” and “</w:t>
+        <w:t>”</w:t>
+      </w:r>
+      <w:r>
+        <w:rPr>
+          <w:rFonts w:asciiTheme="minorHAnsi" w:eastAsiaTheme="minorHAnsi" w:hAnsiTheme="minorHAnsi" w:cstheme="minorBidi"/>
+          <w:color w:val="auto"/>
+          <w:sz w:val="22"/>
+          <w:szCs w:val="22"/>
+          <w:highlight w:val="yellow"/>
+          <w:lang w:val="en-US"/>
+        </w:rPr>
+        <w:t xml:space="preserve">, a dataset containing over 8000 models and </w:t>
+      </w:r>
+      <w:r>
+        <w:rPr>
+          <w:rFonts w:asciiTheme="minorHAnsi" w:eastAsiaTheme="minorHAnsi" w:hAnsiTheme="minorHAnsi" w:cstheme="minorBidi"/>
+          <w:color w:val="auto"/>
+          <w:sz w:val="22"/>
+          <w:szCs w:val="22"/>
+          <w:highlight w:val="yellow"/>
+          <w:lang w:val="en-US"/>
+        </w:rPr>
+        <w:t>100 brands, each model along with its hardware specifications</w:t>
+      </w:r>
+      <w:r>
+        <w:rPr>
+          <w:rFonts w:asciiTheme="minorHAnsi" w:eastAsiaTheme="minorHAnsi" w:hAnsiTheme="minorHAnsi" w:cstheme="minorBidi"/>
+          <w:color w:val="auto"/>
+          <w:sz w:val="22"/>
+          <w:szCs w:val="22"/>
+          <w:highlight w:val="yellow"/>
+          <w:lang w:val="en-US"/>
+        </w:rPr>
+        <w:t>;</w:t>
+      </w:r>
+      <w:r>
+        <w:rPr>
+          <w:rFonts w:asciiTheme="minorHAnsi" w:eastAsiaTheme="minorHAnsi" w:hAnsiTheme="minorHAnsi" w:cstheme="minorBidi"/>
+          <w:color w:val="auto"/>
+          <w:sz w:val="22"/>
+          <w:szCs w:val="22"/>
+          <w:lang w:val="en-US"/>
+        </w:rPr>
+        <w:t xml:space="preserve"> and “</w:t>
       </w:r>
       <w:r>
         <w:rPr>
@@ -682,7 +725,40 @@
           <w:szCs w:val="22"/>
           <w:lang w:val="en-US"/>
         </w:rPr>
-        <w:t>”.</w:t>
+        <w:t>”</w:t>
+      </w:r>
+      <w:r>
+        <w:rPr>
+          <w:rFonts w:asciiTheme="minorHAnsi" w:eastAsiaTheme="minorHAnsi" w:hAnsiTheme="minorHAnsi" w:cstheme="minorBidi"/>
+          <w:color w:val="auto"/>
+          <w:sz w:val="22"/>
+          <w:szCs w:val="22"/>
+          <w:highlight w:val="yellow"/>
+          <w:lang w:val="en-US"/>
+        </w:rPr>
+        <w:t>, which has inform</w:t>
+      </w:r>
+      <w:r>
+        <w:rPr>
+          <w:rFonts w:asciiTheme="minorHAnsi" w:eastAsiaTheme="minorHAnsi" w:hAnsiTheme="minorHAnsi" w:cstheme="minorBidi"/>
+          <w:color w:val="auto"/>
+          <w:sz w:val="22"/>
+          <w:szCs w:val="22"/>
+          <w:highlight w:val="yellow"/>
+          <w:lang w:val="en-US"/>
+        </w:rPr>
+        <w:t>ation about the revenue of each of the major brands by year</w:t>
+      </w:r>
+      <w:r>
+        <w:rPr>
+          <w:rFonts w:asciiTheme="minorHAnsi" w:eastAsiaTheme="minorHAnsi" w:hAnsiTheme="minorHAnsi" w:cstheme="minorBidi"/>
+          <w:color w:val="auto"/>
+          <w:sz w:val="22"/>
+          <w:szCs w:val="22"/>
+          <w:highlight w:val="yellow"/>
+          <w:lang w:val="en-US"/>
+        </w:rPr>
+        <w:t>.</w:t>
       </w:r>
     </w:p>
     <w:p>
@@ -757,6 +833,20 @@
     </w:p>
     <w:p>
       <w:pPr>
+        <w:rPr>
+          <w:lang w:val="en-US"/>
+        </w:rPr>
+      </w:pPr>
+      <w:r>
+        <w:rPr>
+          <w:highlight w:val="yellow"/>
+          <w:lang w:val="en-US"/>
+        </w:rPr>
+        <w:t>We are going to use all the attributes from both datasets, since all help answer the following questions.</w:t>
+      </w:r>
+    </w:p>
+    <w:p>
+      <w:pPr>
         <w:pStyle w:val="Cabealho1"/>
         <w:rPr>
           <w:lang w:val="en-US"/>
@@ -782,9 +872,10 @@
       </w:pPr>
       <w:r>
         <w:rPr>
-          <w:lang w:val="en-US"/>
-        </w:rPr>
-        <w:t>What’s the average battery life for all phones grouped by brand?</w:t>
+          <w:highlight w:val="yellow"/>
+          <w:lang w:val="en-US"/>
+        </w:rPr>
+        <w:t>What are the brands that manufacture models that prioritize battery life over other specs?</w:t>
       </w:r>
     </w:p>
     <w:p>
@@ -818,9 +909,30 @@
       </w:pPr>
       <w:r>
         <w:rPr>
-          <w:lang w:val="en-US"/>
-        </w:rPr>
-        <w:t>What’s the cell phone brand that has more models?</w:t>
+          <w:highlight w:val="yellow"/>
+          <w:lang w:val="en-US"/>
+        </w:rPr>
+        <w:t>How many models did each brand develop</w:t>
+      </w:r>
+      <w:r>
+        <w:rPr>
+          <w:highlight w:val="yellow"/>
+          <w:lang w:val="en-US"/>
+        </w:rPr>
+        <w:t xml:space="preserve"> in a given time period</w:t>
+      </w:r>
+      <w:r>
+        <w:rPr>
+          <w:highlight w:val="yellow"/>
+          <w:lang w:val="en-US"/>
+        </w:rPr>
+        <w:t>?</w:t>
+      </w:r>
+      <w:r>
+        <w:rPr>
+          <w:lang w:val="en-US"/>
+        </w:rPr>
+        <w:t xml:space="preserve"> </w:t>
       </w:r>
     </w:p>
     <w:p>
@@ -838,7 +950,7 @@
         <w:rPr>
           <w:lang w:val="en-US"/>
         </w:rPr>
-        <w:t>What phone brand has released the most phone models in a given year?</w:t>
+        <w:t>Is there a correlation between the number of models of a brand and that brand’s revenue?</w:t>
       </w:r>
     </w:p>
     <w:p>
@@ -852,11 +964,14 @@
           <w:lang w:val="en-US"/>
         </w:rPr>
       </w:pPr>
-      <w:r>
-        <w:rPr>
-          <w:lang w:val="en-US"/>
-        </w:rPr>
-        <w:t>Is there a correlation between the number of models of a brand and that brand’s revenue?</w:t>
+      <w:bookmarkStart w:id="0" w:name="_GoBack"/>
+      <w:bookmarkEnd w:id="0"/>
+      <w:r>
+        <w:rPr>
+          <w:highlight w:val="yellow"/>
+          <w:lang w:val="en-US"/>
+        </w:rPr>
+        <w:t>Is there a cyclic period of releases of phone models? Do the peaks occur every year? Every six months?</w:t>
       </w:r>
     </w:p>
     <w:p>
@@ -874,7 +989,7 @@
         <w:rPr>
           <w:lang w:val="en-US"/>
         </w:rPr>
-        <w:t>What are the hardware specifications of each model?</w:t>
+        <w:t>When did a certain specification / hardware component start to be implemented on phones? What was its prevalence in phone models across the years?</w:t>
       </w:r>
     </w:p>
     <w:p>
@@ -890,29 +1005,52 @@
       </w:pPr>
       <w:r>
         <w:rPr>
-          <w:lang w:val="en-US"/>
-        </w:rPr>
-        <w:t>By selecting a specific model which are the phones that are more similar to this one in terms of its specifications?</w:t>
-      </w:r>
-      <w:bookmarkStart w:id="0" w:name="_GoBack"/>
-      <w:bookmarkEnd w:id="0"/>
-    </w:p>
-    <w:p>
-      <w:pPr>
-        <w:pStyle w:val="PargrafodaLista"/>
-        <w:numPr>
-          <w:ilvl w:val="0"/>
-          <w:numId w:val="3"/>
-        </w:numPr>
-        <w:rPr>
-          <w:lang w:val="en-US"/>
-        </w:rPr>
-      </w:pPr>
-      <w:r>
-        <w:rPr>
-          <w:lang w:val="en-US"/>
-        </w:rPr>
-        <w:t>When did a certain specification / hardware component start to be implemented on phones? What was its prevalence in phone models across the years?</w:t>
+          <w:highlight w:val="yellow"/>
+          <w:lang w:val="en-US"/>
+        </w:rPr>
+        <w:t xml:space="preserve">Is there a relationship between the sudden usage of a new component </w:t>
+      </w:r>
+      <w:r>
+        <w:rPr>
+          <w:highlight w:val="yellow"/>
+          <w:lang w:val="en-US"/>
+        </w:rPr>
+        <w:t>(like Bluetooth</w:t>
+      </w:r>
+      <w:r>
+        <w:rPr>
+          <w:highlight w:val="yellow"/>
+          <w:lang w:val="en-US"/>
+        </w:rPr>
+        <w:t>, DUAL SIM, etc. …</w:t>
+      </w:r>
+      <w:r>
+        <w:rPr>
+          <w:highlight w:val="yellow"/>
+          <w:lang w:val="en-US"/>
+        </w:rPr>
+        <w:t xml:space="preserve">) </w:t>
+      </w:r>
+      <w:r>
+        <w:rPr>
+          <w:highlight w:val="yellow"/>
+          <w:lang w:val="en-US"/>
+        </w:rPr>
+        <w:t xml:space="preserve">by a brand and the </w:t>
+      </w:r>
+      <w:r>
+        <w:rPr>
+          <w:highlight w:val="yellow"/>
+          <w:lang w:val="en-US"/>
+        </w:rPr>
+        <w:t xml:space="preserve">change in </w:t>
+      </w:r>
+      <w:r>
+        <w:rPr>
+          <w:highlight w:val="yellow"/>
+          <w:lang w:val="en-US"/>
+        </w:rPr>
+        <w:t>revenue of that brand?</w:t>
       </w:r>
     </w:p>
     <w:p>
@@ -1050,6 +1188,7 @@
           <w:sz w:val="18"/>
           <w:lang w:val="en-US"/>
         </w:rPr>
+        <w:lastRenderedPageBreak/>
         <w:t xml:space="preserve">    "Network": "GSM / HSPA / LTE",</w:t>
       </w:r>
     </w:p>
@@ -1115,7 +1254,6 @@
           <w:sz w:val="18"/>
           <w:lang w:val="en-US"/>
         </w:rPr>
-        <w:lastRenderedPageBreak/>
         <w:t xml:space="preserve">    (...)</w:t>
       </w:r>
     </w:p>
@@ -2550,6 +2688,34 @@
     <w:uiPriority w:val="99"/>
     <w:rsid w:val="00ED1BB1"/>
   </w:style>
+  <w:style w:type="paragraph" w:customStyle="1" w:styleId="Default">
+    <w:name w:val="Default"/>
+    <w:rsid w:val="00E4323C"/>
+    <w:pPr>
+      <w:autoSpaceDE w:val="0"/>
+      <w:autoSpaceDN w:val="0"/>
+      <w:adjustRightInd w:val="0"/>
+      <w:spacing w:after="0" w:line="240" w:lineRule="auto"/>
+    </w:pPr>
+    <w:rPr>
+      <w:rFonts w:ascii="Symbol" w:hAnsi="Symbol" w:cs="Symbol"/>
+      <w:color w:val="000000"/>
+      <w:sz w:val="24"/>
+      <w:szCs w:val="24"/>
+    </w:rPr>
+  </w:style>
+  <w:style w:type="character" w:styleId="Hiperligaovisitada">
+    <w:name w:val="FollowedHyperlink"/>
+    <w:basedOn w:val="Tipodeletrapredefinidodopargrafo"/>
+    <w:uiPriority w:val="99"/>
+    <w:semiHidden/>
+    <w:unhideWhenUsed/>
+    <w:rsid w:val="00585E6A"/>
+    <w:rPr>
+      <w:color w:val="954F72" w:themeColor="followedHyperlink"/>
+      <w:u w:val="single"/>
+    </w:rPr>
+  </w:style>
 </w:styles>
 </file>
 
@@ -2819,7 +2985,7 @@
 </file>
 
 <file path=customXml/itemProps1.xml><?xml version="1.0" encoding="utf-8"?>
-<ds:datastoreItem xmlns:ds="http://schemas.openxmlformats.org/officeDocument/2006/customXml" ds:itemID="{B3B49203-5383-4B32-A1D1-03C643E524B3}">
+<ds:datastoreItem xmlns:ds="http://schemas.openxmlformats.org/officeDocument/2006/customXml" ds:itemID="{7254864A-4C88-4C18-9B94-E8658D3C2080}">
   <ds:schemaRefs>
     <ds:schemaRef ds:uri="http://schemas.openxmlformats.org/officeDocument/2006/bibliography"/>
   </ds:schemaRefs>

</xml_diff>